<commit_message>
Subindo alterações na documentação - tamanho dos requisitos definido no backlog - e modificações no site
</commit_message>
<xml_diff>
--- a/Documentação/Documentacao_Projeto-Individual.docx
+++ b/Documentação/Documentacao_Projeto-Individual.docx
@@ -57,23 +57,7 @@
           <w:sz w:val="24"/>
           <w:szCs w:val="24"/>
         </w:rPr>
-        <w:t xml:space="preserve">Bianca </w:t>
-      </w:r>
-      <w:proofErr w:type="spellStart"/>
-      <w:r>
-        <w:rPr>
-          <w:sz w:val="24"/>
-          <w:szCs w:val="24"/>
-        </w:rPr>
-        <w:t>Namie</w:t>
-      </w:r>
-      <w:proofErr w:type="spellEnd"/>
-      <w:r>
-        <w:rPr>
-          <w:sz w:val="24"/>
-          <w:szCs w:val="24"/>
-        </w:rPr>
-        <w:t xml:space="preserve"> Hara Tsuchiya</w:t>
+        <w:t>Bianca Namie Hara Tsuchiya</w:t>
       </w:r>
     </w:p>
     <w:p>
@@ -392,55 +376,7 @@
           <w:sz w:val="24"/>
           <w:szCs w:val="24"/>
         </w:rPr>
-        <w:t xml:space="preserve">O primeiro a utilizar o termo Realismo foi o pintor francês Gustave </w:t>
-      </w:r>
-      <w:proofErr w:type="spellStart"/>
-      <w:r>
-        <w:rPr>
-          <w:sz w:val="24"/>
-          <w:szCs w:val="24"/>
-        </w:rPr>
-        <w:t>Coubert</w:t>
-      </w:r>
-      <w:proofErr w:type="spellEnd"/>
-      <w:r>
-        <w:rPr>
-          <w:sz w:val="24"/>
-          <w:szCs w:val="24"/>
-        </w:rPr>
-        <w:t xml:space="preserve">, que teve seus trabalhos impedidos de serem expostos, acusados serem ofensivos. </w:t>
-      </w:r>
-      <w:proofErr w:type="spellStart"/>
-      <w:r>
-        <w:rPr>
-          <w:sz w:val="24"/>
-          <w:szCs w:val="24"/>
-        </w:rPr>
-        <w:t>Coubert</w:t>
-      </w:r>
-      <w:proofErr w:type="spellEnd"/>
-      <w:r>
-        <w:rPr>
-          <w:sz w:val="24"/>
-          <w:szCs w:val="24"/>
-        </w:rPr>
-        <w:t xml:space="preserve"> expressou em seus quadros a realidade nua e crua da sociedade, sem enfeites e idealizações do Romantismo. Diante da recusa, o pintor organizou sua própria exposição e a chamou de “Le </w:t>
-      </w:r>
-      <w:proofErr w:type="spellStart"/>
-      <w:r>
-        <w:rPr>
-          <w:sz w:val="24"/>
-          <w:szCs w:val="24"/>
-        </w:rPr>
-        <w:t>Réalisme</w:t>
-      </w:r>
-      <w:proofErr w:type="spellEnd"/>
-      <w:r>
-        <w:rPr>
-          <w:sz w:val="24"/>
-          <w:szCs w:val="24"/>
-        </w:rPr>
-        <w:t xml:space="preserve">” (“O Realismo”). </w:t>
+        <w:t xml:space="preserve">O primeiro a utilizar o termo Realismo foi o pintor francês Gustave Coubert, que teve seus trabalhos impedidos de serem expostos, acusados serem ofensivos. Coubert expressou em seus quadros a realidade nua e crua da sociedade, sem enfeites e idealizações do Romantismo. Diante da recusa, o pintor organizou sua própria exposição e a chamou de “Le Réalisme” (“O Realismo”). </w:t>
       </w:r>
     </w:p>
     <w:p>
@@ -571,23 +507,7 @@
           <w:sz w:val="24"/>
           <w:szCs w:val="24"/>
         </w:rPr>
-        <w:t xml:space="preserve">O hiper-realismo, por sua vez, mesmo tendo sua base no fotorrealismo, vai além e leva a realidade ao extremo. E mais, enquanto a pintura </w:t>
-      </w:r>
-      <w:proofErr w:type="spellStart"/>
-      <w:r>
-        <w:rPr>
-          <w:sz w:val="24"/>
-          <w:szCs w:val="24"/>
-        </w:rPr>
-        <w:t>fotorrealista</w:t>
-      </w:r>
-      <w:proofErr w:type="spellEnd"/>
-      <w:r>
-        <w:rPr>
-          <w:sz w:val="24"/>
-          <w:szCs w:val="24"/>
-        </w:rPr>
-        <w:t xml:space="preserve"> apresenta imagens limpas de carga social, política ou emocional, os hiper-realistas acentuam esses aspectos. Dão ênfase a eles e tornando a pintura ou desenho mais sensitivo, buscando simular a realidade e trazendo a sensação de realidade ao observador, indo até mais além que a própria fotografia de referência.</w:t>
+        <w:t>O hiper-realismo, por sua vez, mesmo tendo sua base no fotorrealismo, vai além e leva a realidade ao extremo. E mais, enquanto a pintura fotorrealista apresenta imagens limpas de carga social, política ou emocional, os hiper-realistas acentuam esses aspectos. Dão ênfase a eles e tornando a pintura ou desenho mais sensitivo, buscando simular a realidade e trazendo a sensação de realidade ao observador, indo até mais além que a própria fotografia de referência.</w:t>
       </w:r>
     </w:p>
     <w:p>
@@ -777,39 +697,7 @@
           <w:sz w:val="24"/>
           <w:szCs w:val="24"/>
         </w:rPr>
-        <w:t xml:space="preserve">De acordo com os resultados de um teste, publicados no periódico The </w:t>
-      </w:r>
-      <w:proofErr w:type="spellStart"/>
-      <w:r>
-        <w:rPr>
-          <w:sz w:val="24"/>
-          <w:szCs w:val="24"/>
-        </w:rPr>
-        <w:t>Arts</w:t>
-      </w:r>
-      <w:proofErr w:type="spellEnd"/>
-      <w:r>
-        <w:rPr>
-          <w:sz w:val="24"/>
-          <w:szCs w:val="24"/>
-        </w:rPr>
-        <w:t xml:space="preserve"> in </w:t>
-      </w:r>
-      <w:proofErr w:type="spellStart"/>
-      <w:r>
-        <w:rPr>
-          <w:sz w:val="24"/>
-          <w:szCs w:val="24"/>
-        </w:rPr>
-        <w:t>Psychotherapy</w:t>
-      </w:r>
-      <w:proofErr w:type="spellEnd"/>
-      <w:r>
-        <w:rPr>
-          <w:sz w:val="24"/>
-          <w:szCs w:val="24"/>
-        </w:rPr>
-        <w:t>, o ato de desenhar aument</w:t>
+        <w:t>De acordo com os resultados de um teste, publicados no periódico The Arts in Psychotherapy, o ato de desenhar aument</w:t>
       </w:r>
       <w:r>
         <w:rPr>
@@ -1488,7 +1376,6 @@
           <w:rFonts w:eastAsia="Arial"/>
         </w:rPr>
       </w:pPr>
-      <w:proofErr w:type="spellStart"/>
       <w:r>
         <w:rPr>
           <w:rFonts w:eastAsia="Arial"/>
@@ -1499,23 +1386,15 @@
         <w:rPr>
           <w:rFonts w:eastAsia="Arial"/>
         </w:rPr>
-        <w:t>roduct</w:t>
-      </w:r>
-      <w:proofErr w:type="spellEnd"/>
+        <w:t>roduct Backlog</w:t>
+      </w:r>
       <w:r>
         <w:rPr>
           <w:rFonts w:eastAsia="Arial"/>
         </w:rPr>
-        <w:t xml:space="preserve"> Backlog</w:t>
-      </w:r>
-      <w:r>
-        <w:rPr>
-          <w:rFonts w:eastAsia="Arial"/>
-        </w:rPr>
         <w:t xml:space="preserve">: </w:t>
       </w:r>
     </w:p>
-    <w:p/>
     <w:tbl>
       <w:tblPr>
         <w:tblStyle w:val="Tabelacomgrade"/>
@@ -1852,6 +1731,15 @@
                 <w:szCs w:val="24"/>
               </w:rPr>
             </w:pPr>
+            <w:r>
+              <w:rPr>
+                <w:rFonts w:ascii="Arial" w:eastAsia="Arial" w:hAnsi="Arial" w:cs="Arial"/>
+                <w:noProof/>
+                <w:sz w:val="24"/>
+                <w:szCs w:val="24"/>
+              </w:rPr>
+              <w:t>5</w:t>
+            </w:r>
           </w:p>
         </w:tc>
         <w:tc>
@@ -1934,7 +1822,7 @@
                 <w:sz w:val="20"/>
                 <w:szCs w:val="20"/>
               </w:rPr>
-              <w:t xml:space="preserve">Desenvolvimento do protótipo do site (principais telas – </w:t>
+              <w:t>Desenvolvimento do protótipo do site (principais telas – index, login, cadastro</w:t>
             </w:r>
             <w:r>
               <w:rPr>
@@ -1943,8 +1831,7 @@
                 <w:sz w:val="20"/>
                 <w:szCs w:val="20"/>
               </w:rPr>
-              <w:lastRenderedPageBreak/>
-              <w:t>index, login, cadastro</w:t>
+              <w:t>, portal</w:t>
             </w:r>
             <w:r>
               <w:rPr>
@@ -1953,7 +1840,7 @@
                 <w:sz w:val="20"/>
                 <w:szCs w:val="20"/>
               </w:rPr>
-              <w:t>, portal</w:t>
+              <w:t>) utilizando a ferramenta Figma</w:t>
             </w:r>
             <w:r>
               <w:rPr>
@@ -1962,26 +1849,17 @@
                 <w:sz w:val="20"/>
                 <w:szCs w:val="20"/>
               </w:rPr>
-              <w:t>) utilizando a ferramenta Figma</w:t>
-            </w:r>
-            <w:r>
+              <w:t>.</w:t>
+            </w:r>
+          </w:p>
+          <w:p>
+            <w:pPr>
               <w:rPr>
                 <w:rFonts w:ascii="Arial" w:eastAsia="Arial" w:hAnsi="Arial" w:cs="Arial"/>
                 <w:noProof/>
                 <w:sz w:val="20"/>
                 <w:szCs w:val="20"/>
               </w:rPr>
-              <w:t>.</w:t>
-            </w:r>
-          </w:p>
-          <w:p>
-            <w:pPr>
-              <w:rPr>
-                <w:rFonts w:ascii="Arial" w:eastAsia="Arial" w:hAnsi="Arial" w:cs="Arial"/>
-                <w:noProof/>
-                <w:sz w:val="20"/>
-                <w:szCs w:val="20"/>
-              </w:rPr>
             </w:pPr>
           </w:p>
         </w:tc>
@@ -2007,7 +1885,6 @@
                 <w:sz w:val="24"/>
                 <w:szCs w:val="24"/>
               </w:rPr>
-              <w:lastRenderedPageBreak/>
               <w:t>Essencial</w:t>
             </w:r>
           </w:p>
@@ -2027,6 +1904,15 @@
                 <w:szCs w:val="24"/>
               </w:rPr>
             </w:pPr>
+            <w:r>
+              <w:rPr>
+                <w:rFonts w:ascii="Arial" w:eastAsia="Arial" w:hAnsi="Arial" w:cs="Arial"/>
+                <w:noProof/>
+                <w:sz w:val="24"/>
+                <w:szCs w:val="24"/>
+              </w:rPr>
+              <w:t>8</w:t>
+            </w:r>
           </w:p>
         </w:tc>
         <w:tc>
@@ -2080,6 +1966,7 @@
                 <w:sz w:val="24"/>
                 <w:szCs w:val="24"/>
               </w:rPr>
+              <w:lastRenderedPageBreak/>
               <w:t>Site</w:t>
             </w:r>
           </w:p>
@@ -2246,6 +2133,15 @@
                 <w:szCs w:val="24"/>
               </w:rPr>
             </w:pPr>
+            <w:r>
+              <w:rPr>
+                <w:rFonts w:ascii="Arial" w:eastAsia="Arial" w:hAnsi="Arial" w:cs="Arial"/>
+                <w:noProof/>
+                <w:sz w:val="24"/>
+                <w:szCs w:val="24"/>
+              </w:rPr>
+              <w:t>13</w:t>
+            </w:r>
           </w:p>
         </w:tc>
         <w:tc>
@@ -2409,6 +2305,15 @@
                 <w:szCs w:val="24"/>
               </w:rPr>
             </w:pPr>
+            <w:r>
+              <w:rPr>
+                <w:rFonts w:ascii="Arial" w:eastAsia="Arial" w:hAnsi="Arial" w:cs="Arial"/>
+                <w:noProof/>
+                <w:sz w:val="24"/>
+                <w:szCs w:val="24"/>
+              </w:rPr>
+              <w:t>13</w:t>
+            </w:r>
           </w:p>
         </w:tc>
         <w:tc>
@@ -2630,6 +2535,15 @@
                 <w:szCs w:val="24"/>
               </w:rPr>
             </w:pPr>
+            <w:r>
+              <w:rPr>
+                <w:rFonts w:ascii="Arial" w:eastAsia="Arial" w:hAnsi="Arial" w:cs="Arial"/>
+                <w:noProof/>
+                <w:sz w:val="24"/>
+                <w:szCs w:val="24"/>
+              </w:rPr>
+              <w:t>13</w:t>
+            </w:r>
           </w:p>
         </w:tc>
         <w:tc>
@@ -2837,6 +2751,15 @@
                 <w:szCs w:val="24"/>
               </w:rPr>
             </w:pPr>
+            <w:r>
+              <w:rPr>
+                <w:rFonts w:ascii="Arial" w:eastAsia="Arial" w:hAnsi="Arial" w:cs="Arial"/>
+                <w:noProof/>
+                <w:sz w:val="24"/>
+                <w:szCs w:val="24"/>
+              </w:rPr>
+              <w:t>13</w:t>
+            </w:r>
           </w:p>
         </w:tc>
         <w:tc>
@@ -2989,6 +2912,15 @@
                 <w:szCs w:val="24"/>
               </w:rPr>
             </w:pPr>
+            <w:r>
+              <w:rPr>
+                <w:rFonts w:ascii="Arial" w:eastAsia="Arial" w:hAnsi="Arial" w:cs="Arial"/>
+                <w:noProof/>
+                <w:sz w:val="24"/>
+                <w:szCs w:val="24"/>
+              </w:rPr>
+              <w:t>13</w:t>
+            </w:r>
           </w:p>
         </w:tc>
         <w:tc>
@@ -3087,6 +3019,15 @@
                 <w:szCs w:val="24"/>
               </w:rPr>
             </w:pPr>
+            <w:r>
+              <w:rPr>
+                <w:rFonts w:ascii="Arial" w:eastAsia="Arial" w:hAnsi="Arial" w:cs="Arial"/>
+                <w:noProof/>
+                <w:sz w:val="24"/>
+                <w:szCs w:val="24"/>
+              </w:rPr>
+              <w:t>Essencial</w:t>
+            </w:r>
           </w:p>
         </w:tc>
         <w:tc>
@@ -3104,6 +3045,15 @@
                 <w:szCs w:val="24"/>
               </w:rPr>
             </w:pPr>
+            <w:r>
+              <w:rPr>
+                <w:rFonts w:ascii="Arial" w:eastAsia="Arial" w:hAnsi="Arial" w:cs="Arial"/>
+                <w:noProof/>
+                <w:sz w:val="24"/>
+                <w:szCs w:val="24"/>
+              </w:rPr>
+              <w:t>21</w:t>
+            </w:r>
           </w:p>
         </w:tc>
         <w:tc>
@@ -3228,6 +3178,15 @@
                 <w:szCs w:val="24"/>
               </w:rPr>
             </w:pPr>
+            <w:r>
+              <w:rPr>
+                <w:rFonts w:ascii="Arial" w:eastAsia="Arial" w:hAnsi="Arial" w:cs="Arial"/>
+                <w:noProof/>
+                <w:sz w:val="24"/>
+                <w:szCs w:val="24"/>
+              </w:rPr>
+              <w:t>3</w:t>
+            </w:r>
           </w:p>
         </w:tc>
         <w:tc>
@@ -3352,6 +3311,15 @@
                 <w:szCs w:val="24"/>
               </w:rPr>
             </w:pPr>
+            <w:r>
+              <w:rPr>
+                <w:rFonts w:ascii="Arial" w:eastAsia="Arial" w:hAnsi="Arial" w:cs="Arial"/>
+                <w:noProof/>
+                <w:sz w:val="24"/>
+                <w:szCs w:val="24"/>
+              </w:rPr>
+              <w:t>5</w:t>
+            </w:r>
           </w:p>
         </w:tc>
         <w:tc>
@@ -3407,7 +3375,6 @@
                 <w:sz w:val="24"/>
                 <w:szCs w:val="24"/>
               </w:rPr>
-              <w:lastRenderedPageBreak/>
               <w:t>Conceitos trabalhados em socioemocional (valores) no projeto</w:t>
             </w:r>
           </w:p>
@@ -3477,6 +3444,15 @@
                 <w:szCs w:val="24"/>
               </w:rPr>
             </w:pPr>
+            <w:r>
+              <w:rPr>
+                <w:rFonts w:ascii="Arial" w:eastAsia="Arial" w:hAnsi="Arial" w:cs="Arial"/>
+                <w:noProof/>
+                <w:sz w:val="24"/>
+                <w:szCs w:val="24"/>
+              </w:rPr>
+              <w:t>3</w:t>
+            </w:r>
           </w:p>
         </w:tc>
         <w:tc>
@@ -3532,6 +3508,7 @@
                 <w:sz w:val="24"/>
                 <w:szCs w:val="24"/>
               </w:rPr>
+              <w:lastRenderedPageBreak/>
               <w:t>Projeto armazenado no GitHub</w:t>
             </w:r>
           </w:p>
@@ -3601,6 +3578,15 @@
                 <w:szCs w:val="24"/>
               </w:rPr>
             </w:pPr>
+            <w:r>
+              <w:rPr>
+                <w:rFonts w:ascii="Arial" w:eastAsia="Arial" w:hAnsi="Arial" w:cs="Arial"/>
+                <w:noProof/>
+                <w:sz w:val="24"/>
+                <w:szCs w:val="24"/>
+              </w:rPr>
+              <w:t>3</w:t>
+            </w:r>
           </w:p>
         </w:tc>
         <w:tc>
@@ -3744,6 +3730,15 @@
                 <w:szCs w:val="24"/>
               </w:rPr>
             </w:pPr>
+            <w:r>
+              <w:rPr>
+                <w:rFonts w:ascii="Arial" w:eastAsia="Arial" w:hAnsi="Arial" w:cs="Arial"/>
+                <w:noProof/>
+                <w:sz w:val="24"/>
+                <w:szCs w:val="24"/>
+              </w:rPr>
+              <w:t>5</w:t>
+            </w:r>
           </w:p>
         </w:tc>
         <w:tc>
@@ -3868,6 +3863,15 @@
                 <w:szCs w:val="24"/>
               </w:rPr>
             </w:pPr>
+            <w:r>
+              <w:rPr>
+                <w:rFonts w:ascii="Arial" w:eastAsia="Arial" w:hAnsi="Arial" w:cs="Arial"/>
+                <w:noProof/>
+                <w:sz w:val="24"/>
+                <w:szCs w:val="24"/>
+              </w:rPr>
+              <w:t>5</w:t>
+            </w:r>
           </w:p>
         </w:tc>
         <w:tc>
@@ -3992,6 +3996,15 @@
                 <w:szCs w:val="24"/>
               </w:rPr>
             </w:pPr>
+            <w:r>
+              <w:rPr>
+                <w:rFonts w:ascii="Arial" w:eastAsia="Arial" w:hAnsi="Arial" w:cs="Arial"/>
+                <w:noProof/>
+                <w:sz w:val="24"/>
+                <w:szCs w:val="24"/>
+              </w:rPr>
+              <w:t>5</w:t>
+            </w:r>
           </w:p>
         </w:tc>
         <w:tc>
@@ -4116,6 +4129,15 @@
                 <w:szCs w:val="24"/>
               </w:rPr>
             </w:pPr>
+            <w:r>
+              <w:rPr>
+                <w:rFonts w:ascii="Arial" w:eastAsia="Arial" w:hAnsi="Arial" w:cs="Arial"/>
+                <w:noProof/>
+                <w:sz w:val="24"/>
+                <w:szCs w:val="24"/>
+              </w:rPr>
+              <w:t>8</w:t>
+            </w:r>
           </w:p>
         </w:tc>
         <w:tc>
@@ -4259,6 +4281,15 @@
                 <w:szCs w:val="24"/>
               </w:rPr>
             </w:pPr>
+            <w:r>
+              <w:rPr>
+                <w:rFonts w:ascii="Arial" w:eastAsia="Arial" w:hAnsi="Arial" w:cs="Arial"/>
+                <w:noProof/>
+                <w:sz w:val="24"/>
+                <w:szCs w:val="24"/>
+              </w:rPr>
+              <w:t>13</w:t>
+            </w:r>
           </w:p>
         </w:tc>
         <w:tc>
@@ -4383,6 +4414,15 @@
                 <w:szCs w:val="24"/>
               </w:rPr>
             </w:pPr>
+            <w:r>
+              <w:rPr>
+                <w:rFonts w:ascii="Arial" w:eastAsia="Arial" w:hAnsi="Arial" w:cs="Arial"/>
+                <w:noProof/>
+                <w:sz w:val="24"/>
+                <w:szCs w:val="24"/>
+              </w:rPr>
+              <w:t>3</w:t>
+            </w:r>
           </w:p>
         </w:tc>
         <w:tc>
@@ -4525,6 +4565,15 @@
                 <w:szCs w:val="24"/>
               </w:rPr>
             </w:pPr>
+            <w:r>
+              <w:rPr>
+                <w:rFonts w:ascii="Arial" w:eastAsia="Arial" w:hAnsi="Arial" w:cs="Arial"/>
+                <w:noProof/>
+                <w:sz w:val="24"/>
+                <w:szCs w:val="24"/>
+              </w:rPr>
+              <w:t>5</w:t>
+            </w:r>
           </w:p>
         </w:tc>
         <w:tc>
@@ -4649,6 +4698,15 @@
                 <w:szCs w:val="24"/>
               </w:rPr>
             </w:pPr>
+            <w:r>
+              <w:rPr>
+                <w:rFonts w:ascii="Arial" w:eastAsia="Arial" w:hAnsi="Arial" w:cs="Arial"/>
+                <w:noProof/>
+                <w:sz w:val="24"/>
+                <w:szCs w:val="24"/>
+              </w:rPr>
+              <w:t>5</w:t>
+            </w:r>
           </w:p>
         </w:tc>
         <w:tc>
@@ -4807,9 +4865,17 @@
                 <w:noProof/>
                 <w:sz w:val="24"/>
                 <w:szCs w:val="24"/>
-                <w:u w:val="single"/>
-              </w:rPr>
-            </w:pPr>
+              </w:rPr>
+            </w:pPr>
+            <w:r>
+              <w:rPr>
+                <w:rFonts w:ascii="Arial" w:eastAsia="Arial" w:hAnsi="Arial" w:cs="Arial"/>
+                <w:noProof/>
+                <w:sz w:val="24"/>
+                <w:szCs w:val="24"/>
+              </w:rPr>
+              <w:t>13</w:t>
+            </w:r>
           </w:p>
         </w:tc>
         <w:tc>
@@ -4934,6 +5000,15 @@
                 <w:szCs w:val="24"/>
               </w:rPr>
             </w:pPr>
+            <w:r>
+              <w:rPr>
+                <w:rFonts w:ascii="Arial" w:eastAsia="Arial" w:hAnsi="Arial" w:cs="Arial"/>
+                <w:noProof/>
+                <w:sz w:val="24"/>
+                <w:szCs w:val="24"/>
+              </w:rPr>
+              <w:t>21</w:t>
+            </w:r>
           </w:p>
         </w:tc>
         <w:tc>
@@ -5058,6 +5133,15 @@
                 <w:szCs w:val="24"/>
               </w:rPr>
             </w:pPr>
+            <w:r>
+              <w:rPr>
+                <w:rFonts w:ascii="Arial" w:eastAsia="Arial" w:hAnsi="Arial" w:cs="Arial"/>
+                <w:noProof/>
+                <w:sz w:val="24"/>
+                <w:szCs w:val="24"/>
+              </w:rPr>
+              <w:t>21</w:t>
+            </w:r>
           </w:p>
         </w:tc>
         <w:tc>
@@ -5182,6 +5266,15 @@
                 <w:szCs w:val="24"/>
               </w:rPr>
             </w:pPr>
+            <w:r>
+              <w:rPr>
+                <w:rFonts w:ascii="Arial" w:eastAsia="Arial" w:hAnsi="Arial" w:cs="Arial"/>
+                <w:noProof/>
+                <w:sz w:val="24"/>
+                <w:szCs w:val="24"/>
+              </w:rPr>
+              <w:t>13</w:t>
+            </w:r>
           </w:p>
         </w:tc>
         <w:tc>
@@ -5237,7 +5330,7 @@
                 <w:sz w:val="24"/>
                 <w:szCs w:val="24"/>
               </w:rPr>
-              <w:t>Alteração de e-mail e senha (portal - configurações)</w:t>
+              <w:t>Animações no site com CSS</w:t>
             </w:r>
           </w:p>
         </w:tc>
@@ -5261,6 +5354,139 @@
                 <w:sz w:val="20"/>
                 <w:szCs w:val="20"/>
               </w:rPr>
+              <w:t>Criação de animações no site, utilizando propriedades do CSS para tornar o site mais interativo e chamativo.</w:t>
+            </w:r>
+          </w:p>
+        </w:tc>
+        <w:tc>
+          <w:tcPr>
+            <w:tcW w:w="1701" w:type="dxa"/>
+            <w:vAlign w:val="center"/>
+          </w:tcPr>
+          <w:p>
+            <w:pPr>
+              <w:jc w:val="center"/>
+              <w:rPr>
+                <w:rFonts w:ascii="Arial" w:eastAsia="Arial" w:hAnsi="Arial" w:cs="Arial"/>
+                <w:noProof/>
+                <w:sz w:val="24"/>
+                <w:szCs w:val="24"/>
+              </w:rPr>
+            </w:pPr>
+            <w:r>
+              <w:rPr>
+                <w:rFonts w:ascii="Arial" w:eastAsia="Arial" w:hAnsi="Arial" w:cs="Arial"/>
+                <w:noProof/>
+                <w:sz w:val="24"/>
+                <w:szCs w:val="24"/>
+              </w:rPr>
+              <w:t>Desejável</w:t>
+            </w:r>
+          </w:p>
+        </w:tc>
+        <w:tc>
+          <w:tcPr>
+            <w:tcW w:w="1417" w:type="dxa"/>
+            <w:vAlign w:val="center"/>
+          </w:tcPr>
+          <w:p>
+            <w:pPr>
+              <w:jc w:val="center"/>
+              <w:rPr>
+                <w:rFonts w:ascii="Arial" w:eastAsia="Arial" w:hAnsi="Arial" w:cs="Arial"/>
+                <w:noProof/>
+                <w:sz w:val="24"/>
+                <w:szCs w:val="24"/>
+              </w:rPr>
+            </w:pPr>
+            <w:r>
+              <w:rPr>
+                <w:rFonts w:ascii="Arial" w:eastAsia="Arial" w:hAnsi="Arial" w:cs="Arial"/>
+                <w:noProof/>
+                <w:sz w:val="24"/>
+                <w:szCs w:val="24"/>
+              </w:rPr>
+              <w:t>13</w:t>
+            </w:r>
+          </w:p>
+        </w:tc>
+        <w:tc>
+          <w:tcPr>
+            <w:tcW w:w="1418" w:type="dxa"/>
+            <w:vAlign w:val="center"/>
+          </w:tcPr>
+          <w:p>
+            <w:pPr>
+              <w:jc w:val="center"/>
+              <w:rPr>
+                <w:rFonts w:ascii="Arial" w:eastAsia="Arial" w:hAnsi="Arial" w:cs="Arial"/>
+                <w:noProof/>
+                <w:sz w:val="24"/>
+                <w:szCs w:val="24"/>
+              </w:rPr>
+            </w:pPr>
+            <w:r>
+              <w:rPr>
+                <w:rFonts w:ascii="Arial" w:eastAsia="Arial" w:hAnsi="Arial" w:cs="Arial"/>
+                <w:noProof/>
+                <w:sz w:val="24"/>
+                <w:szCs w:val="24"/>
+              </w:rPr>
+              <w:t>5</w:t>
+            </w:r>
+          </w:p>
+        </w:tc>
+      </w:tr>
+      <w:tr>
+        <w:trPr>
+          <w:trHeight w:val="614"/>
+        </w:trPr>
+        <w:tc>
+          <w:tcPr>
+            <w:tcW w:w="2694" w:type="dxa"/>
+            <w:vAlign w:val="center"/>
+          </w:tcPr>
+          <w:p>
+            <w:pPr>
+              <w:jc w:val="center"/>
+              <w:rPr>
+                <w:rFonts w:ascii="Arial" w:eastAsia="Arial" w:hAnsi="Arial" w:cs="Arial"/>
+                <w:noProof/>
+                <w:sz w:val="24"/>
+                <w:szCs w:val="24"/>
+              </w:rPr>
+            </w:pPr>
+            <w:r>
+              <w:rPr>
+                <w:rFonts w:ascii="Arial" w:eastAsia="Arial" w:hAnsi="Arial" w:cs="Arial"/>
+                <w:noProof/>
+                <w:sz w:val="24"/>
+                <w:szCs w:val="24"/>
+              </w:rPr>
+              <w:t>Alteração de e-mail e senha (portal - configurações)</w:t>
+            </w:r>
+          </w:p>
+        </w:tc>
+        <w:tc>
+          <w:tcPr>
+            <w:tcW w:w="2977" w:type="dxa"/>
+          </w:tcPr>
+          <w:p>
+            <w:pPr>
+              <w:rPr>
+                <w:rFonts w:ascii="Arial" w:eastAsia="Arial" w:hAnsi="Arial" w:cs="Arial"/>
+                <w:noProof/>
+                <w:sz w:val="20"/>
+                <w:szCs w:val="20"/>
+              </w:rPr>
+            </w:pPr>
+            <w:r>
+              <w:rPr>
+                <w:rFonts w:ascii="Arial" w:eastAsia="Arial" w:hAnsi="Arial" w:cs="Arial"/>
+                <w:noProof/>
+                <w:sz w:val="20"/>
+                <w:szCs w:val="20"/>
+              </w:rPr>
               <w:t>Configuração para alteração de e-mail e senha.</w:t>
             </w:r>
           </w:p>
@@ -5306,6 +5532,15 @@
                 <w:szCs w:val="24"/>
               </w:rPr>
             </w:pPr>
+            <w:r>
+              <w:rPr>
+                <w:rFonts w:ascii="Arial" w:eastAsia="Arial" w:hAnsi="Arial" w:cs="Arial"/>
+                <w:noProof/>
+                <w:sz w:val="24"/>
+                <w:szCs w:val="24"/>
+              </w:rPr>
+              <w:t>21</w:t>
+            </w:r>
           </w:p>
         </w:tc>
         <w:tc>
@@ -5399,25 +5634,7 @@
           <w:sz w:val="24"/>
           <w:szCs w:val="24"/>
         </w:rPr>
-        <w:t xml:space="preserve"> pelo </w:t>
-      </w:r>
-      <w:proofErr w:type="spellStart"/>
-      <w:r>
-        <w:rPr>
-          <w:rFonts w:eastAsia="Arial" w:cs="Arial"/>
-          <w:sz w:val="24"/>
-          <w:szCs w:val="24"/>
-        </w:rPr>
-        <w:t>ClickUp</w:t>
-      </w:r>
-      <w:proofErr w:type="spellEnd"/>
-      <w:r>
-        <w:rPr>
-          <w:rFonts w:eastAsia="Arial" w:cs="Arial"/>
-          <w:sz w:val="24"/>
-          <w:szCs w:val="24"/>
-        </w:rPr>
-        <w:t>. Este</w:t>
+        <w:t xml:space="preserve"> pelo ClickUp. Este</w:t>
       </w:r>
       <w:r>
         <w:rPr>
@@ -5577,25 +5794,7 @@
           <w:sz w:val="24"/>
           <w:szCs w:val="24"/>
         </w:rPr>
-        <w:t xml:space="preserve">Disponibilidade de diversos tipos de visualizações (lista, </w:t>
-      </w:r>
-      <w:proofErr w:type="spellStart"/>
-      <w:r>
-        <w:rPr>
-          <w:rFonts w:eastAsia="Arial" w:cs="Arial"/>
-          <w:sz w:val="24"/>
-          <w:szCs w:val="24"/>
-        </w:rPr>
-        <w:t>grantt</w:t>
-      </w:r>
-      <w:proofErr w:type="spellEnd"/>
-      <w:r>
-        <w:rPr>
-          <w:rFonts w:eastAsia="Arial" w:cs="Arial"/>
-          <w:sz w:val="24"/>
-          <w:szCs w:val="24"/>
-        </w:rPr>
-        <w:t>, mapa mental, board etc.)</w:t>
+        <w:t>Disponibilidade de diversos tipos de visualizações (lista, grantt, mapa mental, board etc.)</w:t>
       </w:r>
       <w:r>
         <w:rPr>
@@ -5727,13 +5926,8 @@
         <w:t xml:space="preserve"> da</w:t>
       </w:r>
       <w:r>
-        <w:t xml:space="preserve"> ferramenta de gestão: </w:t>
-      </w:r>
-      <w:proofErr w:type="spellStart"/>
-      <w:r>
-        <w:t>ClickUp</w:t>
-      </w:r>
-      <w:proofErr w:type="spellEnd"/>
+        <w:t xml:space="preserve"> ferramenta de gestão: ClickUp</w:t>
+      </w:r>
       <w:r>
         <w:t>.</w:t>
       </w:r>
@@ -10293,6 +10487,17 @@
 </file>
 
 <file path=customXml/item1.xml><?xml version="1.0" encoding="utf-8"?>
+<p:properties xmlns:p="http://schemas.microsoft.com/office/2006/metadata/properties" xmlns:xsi="http://www.w3.org/2001/XMLSchema-instance" xmlns:pc="http://schemas.microsoft.com/office/infopath/2007/PartnerControls">
+  <documentManagement>
+    <lcf76f155ced4ddcb4097134ff3c332f xmlns="0a53ad5e-08cc-4fba-9df9-747b79db3e02">
+      <Terms xmlns="http://schemas.microsoft.com/office/infopath/2007/PartnerControls"/>
+    </lcf76f155ced4ddcb4097134ff3c332f>
+    <TaxCatchAll xmlns="99f50afe-28e2-457c-9852-048361d66aad" xsi:nil="true"/>
+  </documentManagement>
+</p:properties>
+</file>
+
+<file path=customXml/item2.xml><?xml version="1.0" encoding="utf-8"?>
 <ct:contentTypeSchema xmlns:ct="http://schemas.microsoft.com/office/2006/metadata/contentType" xmlns:ma="http://schemas.microsoft.com/office/2006/metadata/properties/metaAttributes" ct:_="" ma:_="" ma:contentTypeName="Documento" ma:contentTypeID="0x0101007F8ECE7139958D46ABEDA89D12B90CBF" ma:contentTypeVersion="11" ma:contentTypeDescription="Crie um novo documento." ma:contentTypeScope="" ma:versionID="21e015a6802de694804c575cb15722cd">
   <xsd:schema xmlns:xsd="http://www.w3.org/2001/XMLSchema" xmlns:xs="http://www.w3.org/2001/XMLSchema" xmlns:p="http://schemas.microsoft.com/office/2006/metadata/properties" xmlns:ns2="0a53ad5e-08cc-4fba-9df9-747b79db3e02" xmlns:ns3="99f50afe-28e2-457c-9852-048361d66aad" targetNamespace="http://schemas.microsoft.com/office/2006/metadata/properties" ma:root="true" ma:fieldsID="2434ad73d381691fa3d497c2fd2bdd4c" ns2:_="" ns3:_="">
     <xsd:import namespace="0a53ad5e-08cc-4fba-9df9-747b79db3e02"/>
@@ -10481,18 +10686,11 @@
 </ct:contentTypeSchema>
 </file>
 
-<file path=customXml/item2.xml><?xml version="1.0" encoding="utf-8"?>
-<p:properties xmlns:p="http://schemas.microsoft.com/office/2006/metadata/properties" xmlns:xsi="http://www.w3.org/2001/XMLSchema-instance" xmlns:pc="http://schemas.microsoft.com/office/infopath/2007/PartnerControls">
-  <documentManagement>
-    <lcf76f155ced4ddcb4097134ff3c332f xmlns="0a53ad5e-08cc-4fba-9df9-747b79db3e02">
-      <Terms xmlns="http://schemas.microsoft.com/office/infopath/2007/PartnerControls"/>
-    </lcf76f155ced4ddcb4097134ff3c332f>
-    <TaxCatchAll xmlns="99f50afe-28e2-457c-9852-048361d66aad" xsi:nil="true"/>
-  </documentManagement>
-</p:properties>
+<file path=customXml/item3.xml><?xml version="1.0" encoding="utf-8"?>
+<b:Sources xmlns:b="http://schemas.openxmlformats.org/officeDocument/2006/bibliography" xmlns="http://schemas.openxmlformats.org/officeDocument/2006/bibliography" SelectedStyle="\APASixthEditionOfficeOnline.xsl" StyleName="APA" Version="6"/>
 </file>
 
-<file path=customXml/item3.xml><?xml version="1.0" encoding="utf-8"?>
+<file path=customXml/item4.xml><?xml version="1.0" encoding="utf-8"?>
 <?mso-contentType ?>
 <FormTemplates xmlns="http://schemas.microsoft.com/sharepoint/v3/contenttype/forms">
   <Display>DocumentLibraryForm</Display>
@@ -10501,11 +10699,18 @@
 </FormTemplates>
 </file>
 
-<file path=customXml/item4.xml><?xml version="1.0" encoding="utf-8"?>
-<b:Sources xmlns:b="http://schemas.openxmlformats.org/officeDocument/2006/bibliography" xmlns="http://schemas.openxmlformats.org/officeDocument/2006/bibliography" SelectedStyle="\APASixthEditionOfficeOnline.xsl" StyleName="APA" Version="6"/>
+<file path=customXml/itemProps1.xml><?xml version="1.0" encoding="utf-8"?>
+<ds:datastoreItem xmlns:ds="http://schemas.openxmlformats.org/officeDocument/2006/customXml" ds:itemID="{79054B02-B215-46AC-9176-544339E93661}">
+  <ds:schemaRefs>
+    <ds:schemaRef ds:uri="http://schemas.microsoft.com/office/2006/metadata/properties"/>
+    <ds:schemaRef ds:uri="http://schemas.microsoft.com/office/infopath/2007/PartnerControls"/>
+    <ds:schemaRef ds:uri="0a53ad5e-08cc-4fba-9df9-747b79db3e02"/>
+    <ds:schemaRef ds:uri="99f50afe-28e2-457c-9852-048361d66aad"/>
+  </ds:schemaRefs>
+</ds:datastoreItem>
 </file>
 
-<file path=customXml/itemProps1.xml><?xml version="1.0" encoding="utf-8"?>
+<file path=customXml/itemProps2.xml><?xml version="1.0" encoding="utf-8"?>
 <ds:datastoreItem xmlns:ds="http://schemas.openxmlformats.org/officeDocument/2006/customXml" ds:itemID="{A4DC0A27-FA5F-44DB-905C-A1401F5BD778}">
   <ds:schemaRefs>
     <ds:schemaRef ds:uri="http://schemas.microsoft.com/office/2006/metadata/contentType"/>
@@ -10524,29 +10729,18 @@
 </ds:datastoreItem>
 </file>
 
-<file path=customXml/itemProps2.xml><?xml version="1.0" encoding="utf-8"?>
-<ds:datastoreItem xmlns:ds="http://schemas.openxmlformats.org/officeDocument/2006/customXml" ds:itemID="{79054B02-B215-46AC-9176-544339E93661}">
+<file path=customXml/itemProps3.xml><?xml version="1.0" encoding="utf-8"?>
+<ds:datastoreItem xmlns:ds="http://schemas.openxmlformats.org/officeDocument/2006/customXml" ds:itemID="{43C36E59-8586-4352-8310-158AD4E65655}">
   <ds:schemaRefs>
-    <ds:schemaRef ds:uri="http://schemas.microsoft.com/office/2006/metadata/properties"/>
-    <ds:schemaRef ds:uri="http://schemas.microsoft.com/office/infopath/2007/PartnerControls"/>
-    <ds:schemaRef ds:uri="0a53ad5e-08cc-4fba-9df9-747b79db3e02"/>
-    <ds:schemaRef ds:uri="99f50afe-28e2-457c-9852-048361d66aad"/>
+    <ds:schemaRef ds:uri="http://schemas.openxmlformats.org/officeDocument/2006/bibliography"/>
   </ds:schemaRefs>
 </ds:datastoreItem>
 </file>
 
-<file path=customXml/itemProps3.xml><?xml version="1.0" encoding="utf-8"?>
+<file path=customXml/itemProps4.xml><?xml version="1.0" encoding="utf-8"?>
 <ds:datastoreItem xmlns:ds="http://schemas.openxmlformats.org/officeDocument/2006/customXml" ds:itemID="{B52C9AD5-4F18-4494-A12B-C11EA8399E21}">
   <ds:schemaRefs>
     <ds:schemaRef ds:uri="http://schemas.microsoft.com/sharepoint/v3/contenttype/forms"/>
   </ds:schemaRefs>
 </ds:datastoreItem>
-</file>
-
-<file path=customXml/itemProps4.xml><?xml version="1.0" encoding="utf-8"?>
-<ds:datastoreItem xmlns:ds="http://schemas.openxmlformats.org/officeDocument/2006/customXml" ds:itemID="{43C36E59-8586-4352-8310-158AD4E65655}">
-  <ds:schemaRefs>
-    <ds:schemaRef ds:uri="http://schemas.openxmlformats.org/officeDocument/2006/bibliography"/>
-  </ds:schemaRefs>
-</ds:datastoreItem>
 </file>
</xml_diff>